<commit_message>
Added stuff I did on 16.12
</commit_message>
<xml_diff>
--- a/Eetu H. Time tracking sheet.docx
+++ b/Eetu H. Time tracking sheet.docx
@@ -13,132 +13,472 @@
     </w:p>
     <w:p/>
     <w:p>
-      <w:r>
+      <w:pPr>
+        <w:rPr>
+          <w:rFonts w:ascii="Arial" w:hAnsi="Arial" w:cs="Arial"/>
+          <w:sz w:val="24"/>
+          <w:szCs w:val="24"/>
+        </w:rPr>
+      </w:pPr>
+      <w:r>
+        <w:rPr>
+          <w:rFonts w:ascii="Arial" w:hAnsi="Arial" w:cs="Arial"/>
+          <w:sz w:val="24"/>
+          <w:szCs w:val="24"/>
+        </w:rPr>
         <w:t xml:space="preserve">3.12.2018 9.15 – </w:t>
       </w:r>
       <w:r>
+        <w:rPr>
+          <w:rFonts w:ascii="Arial" w:hAnsi="Arial" w:cs="Arial"/>
+          <w:sz w:val="24"/>
+          <w:szCs w:val="24"/>
+        </w:rPr>
         <w:t>15.00</w:t>
       </w:r>
     </w:p>
     <w:p>
-      <w:r>
+      <w:pPr>
+        <w:rPr>
+          <w:rFonts w:ascii="Arial" w:hAnsi="Arial" w:cs="Arial"/>
+          <w:sz w:val="24"/>
+          <w:szCs w:val="24"/>
+        </w:rPr>
+      </w:pPr>
+      <w:r>
+        <w:rPr>
+          <w:rFonts w:ascii="Arial" w:hAnsi="Arial" w:cs="Arial"/>
+          <w:sz w:val="24"/>
+          <w:szCs w:val="24"/>
+        </w:rPr>
         <w:t>We talked about how we should start working on this project and then we discussed about how the web page should look and should we make separated tabs for different converters.</w:t>
       </w:r>
     </w:p>
     <w:p>
-      <w:r>
+      <w:pPr>
+        <w:rPr>
+          <w:rFonts w:ascii="Arial" w:hAnsi="Arial" w:cs="Arial"/>
+          <w:sz w:val="24"/>
+          <w:szCs w:val="24"/>
+        </w:rPr>
+      </w:pPr>
+      <w:r>
+        <w:rPr>
+          <w:rFonts w:ascii="Arial" w:hAnsi="Arial" w:cs="Arial"/>
+          <w:sz w:val="24"/>
+          <w:szCs w:val="24"/>
+        </w:rPr>
         <w:t>4.12.2018 9.00 – 15.00</w:t>
       </w:r>
     </w:p>
     <w:p>
-      <w:r>
+      <w:pPr>
+        <w:rPr>
+          <w:rFonts w:ascii="Arial" w:hAnsi="Arial" w:cs="Arial"/>
+          <w:sz w:val="24"/>
+          <w:szCs w:val="24"/>
+        </w:rPr>
+      </w:pPr>
+      <w:r>
+        <w:rPr>
+          <w:rFonts w:ascii="Arial" w:hAnsi="Arial" w:cs="Arial"/>
+          <w:sz w:val="24"/>
+          <w:szCs w:val="24"/>
+        </w:rPr>
         <w:t>Made some adjustments to the web layout and tried to figure out how to hide invalid number error box automatically, also tried to figure out how the truth table works.</w:t>
       </w:r>
     </w:p>
     <w:p>
-      <w:r>
+      <w:pPr>
+        <w:rPr>
+          <w:rFonts w:ascii="Arial" w:hAnsi="Arial" w:cs="Arial"/>
+          <w:sz w:val="24"/>
+          <w:szCs w:val="24"/>
+        </w:rPr>
+      </w:pPr>
+      <w:r>
+        <w:rPr>
+          <w:rFonts w:ascii="Arial" w:hAnsi="Arial" w:cs="Arial"/>
+          <w:sz w:val="24"/>
+          <w:szCs w:val="24"/>
+        </w:rPr>
         <w:t xml:space="preserve">5.12.2018 9.00 – </w:t>
       </w:r>
       <w:r>
+        <w:rPr>
+          <w:rFonts w:ascii="Arial" w:hAnsi="Arial" w:cs="Arial"/>
+          <w:sz w:val="24"/>
+          <w:szCs w:val="24"/>
+        </w:rPr>
         <w:t>15.00</w:t>
       </w:r>
     </w:p>
     <w:p>
-      <w:r>
+      <w:pPr>
+        <w:rPr>
+          <w:rFonts w:ascii="Arial" w:hAnsi="Arial" w:cs="Arial"/>
+          <w:sz w:val="24"/>
+          <w:szCs w:val="24"/>
+        </w:rPr>
+      </w:pPr>
+      <w:r>
+        <w:rPr>
+          <w:rFonts w:ascii="Arial" w:hAnsi="Arial" w:cs="Arial"/>
+          <w:sz w:val="24"/>
+          <w:szCs w:val="24"/>
+        </w:rPr>
         <w:t>Started to work on truth table script and some style working for the web layout.</w:t>
       </w:r>
     </w:p>
     <w:p>
-      <w:r>
+      <w:pPr>
+        <w:rPr>
+          <w:rFonts w:ascii="Arial" w:hAnsi="Arial" w:cs="Arial"/>
+          <w:sz w:val="24"/>
+          <w:szCs w:val="24"/>
+        </w:rPr>
+      </w:pPr>
+      <w:r>
+        <w:rPr>
+          <w:rFonts w:ascii="Arial" w:hAnsi="Arial" w:cs="Arial"/>
+          <w:sz w:val="24"/>
+          <w:szCs w:val="24"/>
+        </w:rPr>
         <w:t>6.12.2018 9.00 – 15.00</w:t>
       </w:r>
     </w:p>
     <w:p>
-      <w:r>
+      <w:pPr>
+        <w:rPr>
+          <w:rFonts w:ascii="Arial" w:hAnsi="Arial" w:cs="Arial"/>
+          <w:sz w:val="24"/>
+          <w:szCs w:val="24"/>
+        </w:rPr>
+      </w:pPr>
+      <w:r>
+        <w:rPr>
+          <w:rFonts w:ascii="Arial" w:hAnsi="Arial" w:cs="Arial"/>
+          <w:sz w:val="24"/>
+          <w:szCs w:val="24"/>
+        </w:rPr>
         <w:t>Made the first converter responsive and started coding truth table with input.</w:t>
       </w:r>
     </w:p>
     <w:p>
-      <w:r>
+      <w:pPr>
+        <w:rPr>
+          <w:rFonts w:ascii="Arial" w:hAnsi="Arial" w:cs="Arial"/>
+          <w:sz w:val="24"/>
+          <w:szCs w:val="24"/>
+        </w:rPr>
+      </w:pPr>
+      <w:r>
+        <w:rPr>
+          <w:rFonts w:ascii="Arial" w:hAnsi="Arial" w:cs="Arial"/>
+          <w:sz w:val="24"/>
+          <w:szCs w:val="24"/>
+        </w:rPr>
         <w:t>7.12.2018 9.00-15.00</w:t>
       </w:r>
     </w:p>
     <w:p>
-      <w:r>
+      <w:pPr>
+        <w:rPr>
+          <w:rFonts w:ascii="Arial" w:hAnsi="Arial" w:cs="Arial"/>
+          <w:sz w:val="24"/>
+          <w:szCs w:val="24"/>
+        </w:rPr>
+      </w:pPr>
+      <w:r>
+        <w:rPr>
+          <w:rFonts w:ascii="Arial" w:hAnsi="Arial" w:cs="Arial"/>
+          <w:sz w:val="24"/>
+          <w:szCs w:val="24"/>
+        </w:rPr>
         <w:t>Tried to figure out how to make the 0-50 table responsive. Coded the truth table with input even more.</w:t>
       </w:r>
     </w:p>
     <w:p>
-      <w:r>
+      <w:pPr>
+        <w:rPr>
+          <w:rFonts w:ascii="Arial" w:hAnsi="Arial" w:cs="Arial"/>
+          <w:sz w:val="24"/>
+          <w:szCs w:val="24"/>
+        </w:rPr>
+      </w:pPr>
+      <w:r>
+        <w:rPr>
+          <w:rFonts w:ascii="Arial" w:hAnsi="Arial" w:cs="Arial"/>
+          <w:sz w:val="24"/>
+          <w:szCs w:val="24"/>
+        </w:rPr>
         <w:t xml:space="preserve">8.12.2018 </w:t>
       </w:r>
     </w:p>
     <w:p>
-      <w:r>
+      <w:pPr>
+        <w:rPr>
+          <w:rFonts w:ascii="Arial" w:hAnsi="Arial" w:cs="Arial"/>
+          <w:sz w:val="24"/>
+          <w:szCs w:val="24"/>
+        </w:rPr>
+      </w:pPr>
+      <w:r>
+        <w:rPr>
+          <w:rFonts w:ascii="Arial" w:hAnsi="Arial" w:cs="Arial"/>
+          <w:sz w:val="24"/>
+          <w:szCs w:val="24"/>
+        </w:rPr>
         <w:t>Stuck with the truth table that would take inputs, made backup truth table script that is simpler and is done by how Kari said it’s okay to do.</w:t>
       </w:r>
     </w:p>
     <w:p>
-      <w:r>
+      <w:pPr>
+        <w:rPr>
+          <w:rFonts w:ascii="Arial" w:hAnsi="Arial" w:cs="Arial"/>
+          <w:sz w:val="24"/>
+          <w:szCs w:val="24"/>
+        </w:rPr>
+      </w:pPr>
+      <w:r>
+        <w:rPr>
+          <w:rFonts w:ascii="Arial" w:hAnsi="Arial" w:cs="Arial"/>
+          <w:sz w:val="24"/>
+          <w:szCs w:val="24"/>
+        </w:rPr>
         <w:t>10.12.2018 9.00-15.00</w:t>
       </w:r>
     </w:p>
     <w:p>
-      <w:r>
+      <w:pPr>
+        <w:rPr>
+          <w:rFonts w:ascii="Arial" w:hAnsi="Arial" w:cs="Arial"/>
+          <w:sz w:val="24"/>
+          <w:szCs w:val="24"/>
+        </w:rPr>
+      </w:pPr>
+      <w:r>
+        <w:rPr>
+          <w:rFonts w:ascii="Arial" w:hAnsi="Arial" w:cs="Arial"/>
+          <w:sz w:val="24"/>
+          <w:szCs w:val="24"/>
+        </w:rPr>
         <w:t>Worked on making everything responsive.</w:t>
       </w:r>
     </w:p>
     <w:p>
-      <w:r>
+      <w:pPr>
+        <w:rPr>
+          <w:rFonts w:ascii="Arial" w:hAnsi="Arial" w:cs="Arial"/>
+          <w:sz w:val="24"/>
+          <w:szCs w:val="24"/>
+        </w:rPr>
+      </w:pPr>
+      <w:r>
+        <w:rPr>
+          <w:rFonts w:ascii="Arial" w:hAnsi="Arial" w:cs="Arial"/>
+          <w:sz w:val="24"/>
+          <w:szCs w:val="24"/>
+        </w:rPr>
         <w:t>11.12.2018 9.00-15.00</w:t>
       </w:r>
     </w:p>
     <w:p>
-      <w:r>
+      <w:pPr>
+        <w:rPr>
+          <w:rFonts w:ascii="Arial" w:hAnsi="Arial" w:cs="Arial"/>
+          <w:sz w:val="24"/>
+          <w:szCs w:val="24"/>
+        </w:rPr>
+      </w:pPr>
+      <w:r>
+        <w:rPr>
+          <w:rFonts w:ascii="Arial" w:hAnsi="Arial" w:cs="Arial"/>
+          <w:sz w:val="24"/>
+          <w:szCs w:val="24"/>
+        </w:rPr>
         <w:t>Made table layouts to be same on each page and more styling adjustments.</w:t>
       </w:r>
     </w:p>
     <w:p>
-      <w:r>
+      <w:pPr>
+        <w:rPr>
+          <w:rFonts w:ascii="Arial" w:hAnsi="Arial" w:cs="Arial"/>
+          <w:sz w:val="24"/>
+          <w:szCs w:val="24"/>
+        </w:rPr>
+      </w:pPr>
+      <w:r>
+        <w:rPr>
+          <w:rFonts w:ascii="Arial" w:hAnsi="Arial" w:cs="Arial"/>
+          <w:sz w:val="24"/>
+          <w:szCs w:val="24"/>
+        </w:rPr>
         <w:t>12.12.2018 9.00-15.00</w:t>
       </w:r>
     </w:p>
     <w:p>
-      <w:r>
+      <w:pPr>
+        <w:rPr>
+          <w:rFonts w:ascii="Arial" w:hAnsi="Arial" w:cs="Arial"/>
+          <w:sz w:val="24"/>
+          <w:szCs w:val="24"/>
+        </w:rPr>
+      </w:pPr>
+      <w:r>
+        <w:rPr>
+          <w:rFonts w:ascii="Arial" w:hAnsi="Arial" w:cs="Arial"/>
+          <w:sz w:val="24"/>
+          <w:szCs w:val="24"/>
+        </w:rPr>
         <w:t>Cleaning code and polishing responsiveness of the web page.</w:t>
       </w:r>
     </w:p>
     <w:p>
-      <w:r>
+      <w:pPr>
+        <w:rPr>
+          <w:rFonts w:ascii="Arial" w:hAnsi="Arial" w:cs="Arial"/>
+          <w:sz w:val="24"/>
+          <w:szCs w:val="24"/>
+        </w:rPr>
+      </w:pPr>
+      <w:r>
+        <w:rPr>
+          <w:rFonts w:ascii="Arial" w:hAnsi="Arial" w:cs="Arial"/>
+          <w:sz w:val="24"/>
+          <w:szCs w:val="24"/>
+        </w:rPr>
         <w:t>13.12.2018 9.00-15.00</w:t>
       </w:r>
     </w:p>
     <w:p>
-      <w:r>
+      <w:pPr>
+        <w:rPr>
+          <w:rFonts w:ascii="Arial" w:hAnsi="Arial" w:cs="Arial"/>
+          <w:sz w:val="24"/>
+          <w:szCs w:val="24"/>
+        </w:rPr>
+      </w:pPr>
+      <w:r>
+        <w:rPr>
+          <w:rFonts w:ascii="Arial" w:hAnsi="Arial" w:cs="Arial"/>
+          <w:sz w:val="24"/>
+          <w:szCs w:val="24"/>
+        </w:rPr>
         <w:t>Polishing the layout and making sure everything is working correctly in responsive mode.</w:t>
       </w:r>
     </w:p>
     <w:p>
-      <w:r>
+      <w:pPr>
+        <w:rPr>
+          <w:rFonts w:ascii="Arial" w:hAnsi="Arial" w:cs="Arial"/>
+          <w:sz w:val="24"/>
+          <w:szCs w:val="24"/>
+        </w:rPr>
+      </w:pPr>
+      <w:r>
+        <w:rPr>
+          <w:rFonts w:ascii="Arial" w:hAnsi="Arial" w:cs="Arial"/>
+          <w:sz w:val="24"/>
+          <w:szCs w:val="24"/>
+        </w:rPr>
         <w:t>14.12.2018 9.00-15.00</w:t>
       </w:r>
     </w:p>
     <w:p>
-      <w:r>
+      <w:pPr>
+        <w:rPr>
+          <w:rFonts w:ascii="Arial" w:hAnsi="Arial" w:cs="Arial"/>
+          <w:sz w:val="24"/>
+          <w:szCs w:val="24"/>
+        </w:rPr>
+      </w:pPr>
+      <w:r>
+        <w:rPr>
+          <w:rFonts w:ascii="Arial" w:hAnsi="Arial" w:cs="Arial"/>
+          <w:sz w:val="24"/>
+          <w:szCs w:val="24"/>
+        </w:rPr>
         <w:t>Writing the final project documentation and polishing the web page.</w:t>
       </w:r>
     </w:p>
     <w:p>
-      <w:r>
+      <w:pPr>
+        <w:rPr>
+          <w:rFonts w:ascii="Arial" w:hAnsi="Arial" w:cs="Arial"/>
+          <w:sz w:val="24"/>
+          <w:szCs w:val="24"/>
+        </w:rPr>
+      </w:pPr>
+      <w:r>
+        <w:rPr>
+          <w:rFonts w:ascii="Arial" w:hAnsi="Arial" w:cs="Arial"/>
+          <w:sz w:val="24"/>
+          <w:szCs w:val="24"/>
+        </w:rPr>
+        <w:lastRenderedPageBreak/>
         <w:t>15.12.2018 18.30-20.00</w:t>
       </w:r>
     </w:p>
     <w:p>
-      <w:r>
+      <w:pPr>
+        <w:rPr>
+          <w:rFonts w:ascii="Arial" w:hAnsi="Arial" w:cs="Arial"/>
+          <w:sz w:val="24"/>
+          <w:szCs w:val="24"/>
+        </w:rPr>
+      </w:pPr>
+      <w:r>
+        <w:rPr>
+          <w:rFonts w:ascii="Arial" w:hAnsi="Arial" w:cs="Arial"/>
+          <w:sz w:val="24"/>
+          <w:szCs w:val="24"/>
+        </w:rPr>
         <w:t>Finished the project documentation.</w:t>
+      </w:r>
+    </w:p>
+    <w:p>
+      <w:pPr>
+        <w:rPr>
+          <w:rFonts w:ascii="Arial" w:hAnsi="Arial" w:cs="Arial"/>
+          <w:sz w:val="24"/>
+          <w:szCs w:val="24"/>
+        </w:rPr>
+      </w:pPr>
+      <w:r>
+        <w:rPr>
+          <w:rFonts w:ascii="Arial" w:hAnsi="Arial" w:cs="Arial"/>
+          <w:sz w:val="24"/>
+          <w:szCs w:val="24"/>
+        </w:rPr>
+        <w:t>16.12.2018</w:t>
+      </w:r>
+    </w:p>
+    <w:p>
+      <w:pPr>
+        <w:rPr>
+          <w:rFonts w:ascii="Arial" w:hAnsi="Arial" w:cs="Arial"/>
+          <w:sz w:val="24"/>
+          <w:szCs w:val="24"/>
+        </w:rPr>
+      </w:pPr>
+      <w:r>
+        <w:rPr>
+          <w:rFonts w:ascii="Arial" w:hAnsi="Arial" w:cs="Arial"/>
+          <w:sz w:val="24"/>
+          <w:szCs w:val="24"/>
+        </w:rPr>
+        <w:t>Finished styling on RSA and made it follow with the design and made it responsive. Small polishing changes.</w:t>
       </w:r>
       <w:bookmarkStart w:id="0" w:name="_GoBack"/>
       <w:bookmarkEnd w:id="0"/>
+    </w:p>
+    <w:p>
+      <w:pPr>
+        <w:rPr>
+          <w:rFonts w:ascii="Arial" w:hAnsi="Arial" w:cs="Arial"/>
+        </w:rPr>
+      </w:pPr>
     </w:p>
     <w:p/>
     <w:p/>

</xml_diff>

<commit_message>
Added work that I did 17.12
</commit_message>
<xml_diff>
--- a/Eetu H. Time tracking sheet.docx
+++ b/Eetu H. Time tracking sheet.docx
@@ -469,6 +469,40 @@
           <w:szCs w:val="24"/>
         </w:rPr>
         <w:t>Finished styling on RSA and made it follow with the design and made it responsive. Small polishing changes.</w:t>
+      </w:r>
+    </w:p>
+    <w:p>
+      <w:pPr>
+        <w:rPr>
+          <w:rFonts w:ascii="Arial" w:hAnsi="Arial" w:cs="Arial"/>
+          <w:sz w:val="24"/>
+          <w:szCs w:val="24"/>
+        </w:rPr>
+      </w:pPr>
+      <w:r>
+        <w:rPr>
+          <w:rFonts w:ascii="Arial" w:hAnsi="Arial" w:cs="Arial"/>
+          <w:sz w:val="24"/>
+          <w:szCs w:val="24"/>
+        </w:rPr>
+        <w:t>17.12.2018 9.45-14.00</w:t>
+      </w:r>
+    </w:p>
+    <w:p>
+      <w:pPr>
+        <w:rPr>
+          <w:rFonts w:ascii="Arial" w:hAnsi="Arial" w:cs="Arial"/>
+          <w:sz w:val="24"/>
+          <w:szCs w:val="24"/>
+        </w:rPr>
+      </w:pPr>
+      <w:r>
+        <w:rPr>
+          <w:rFonts w:ascii="Arial" w:hAnsi="Arial" w:cs="Arial"/>
+          <w:sz w:val="24"/>
+          <w:szCs w:val="24"/>
+        </w:rPr>
+        <w:t>Uploaded the truth table with input to GitHub (not working properly currently) and made sure everything is working correctly and minor polishing changes.</w:t>
       </w:r>
       <w:bookmarkStart w:id="0" w:name="_GoBack"/>
       <w:bookmarkEnd w:id="0"/>

</xml_diff>